<commit_message>
submiting form with selenium
</commit_message>
<xml_diff>
--- a/Main.docx
+++ b/Main.docx
@@ -4041,64 +4041,155 @@
     </w:p>
     <w:p>
       <w:pPr>
-        <w:pStyle w:val="NormalWeb"/>
+        <w:pStyle w:val="Normal"/>
         <w:bidi w:val="1"/>
         <w:spacing w:lineRule="atLeast" w:line="600" w:beforeAutospacing="0" w:before="0" w:afterAutospacing="0" w:after="0"/>
         <w:jc w:val="left"/>
         <w:textAlignment w:val="baseline"/>
         <w:rPr>
-          <w:rFonts w:ascii="Arial" w:hAnsi="Arial" w:cs="Arial"/>
-          <w:color w:val="000000"/>
-          <w:sz w:val="30"/>
-          <w:szCs w:val="30"/>
-        </w:rPr>
-      </w:pPr>
-      <w:r>
-        <w:rPr>
-          <w:rFonts w:cs="Arial" w:ascii="Arial" w:hAnsi="Arial"/>
-          <w:color w:val="000000"/>
-          <w:sz w:val="30"/>
-          <w:szCs w:val="30"/>
-          <w:rtl w:val="true"/>
-        </w:rPr>
-      </w:r>
-    </w:p>
-    <w:p>
-      <w:pPr>
-        <w:pStyle w:val="NormalWeb"/>
-        <w:pBdr>
-          <w:bottom w:val="single" w:sz="12" w:space="1" w:color="000000"/>
-        </w:pBdr>
+          <w:color w:val="000000"/>
+          <w:sz w:val="28"/>
+          <w:szCs w:val="28"/>
+        </w:rPr>
+      </w:pPr>
+      <w:r>
+        <w:rPr>
+          <w:rFonts w:ascii="JetBrains Mono" w:hAnsi="JetBrains Mono"/>
+          <w:b w:val="false"/>
+          <w:i w:val="false"/>
+          <w:color w:val="000000"/>
+          <w:sz w:val="28"/>
+          <w:szCs w:val="28"/>
+        </w:rPr>
+        <w:t>presence_of_all_elements_located</w:t>
+      </w:r>
+      <w:r>
+        <w:rPr>
+          <w:rFonts w:ascii="JetBrains Mono" w:hAnsi="JetBrains Mono"/>
+          <w:b w:val="false"/>
+          <w:i w:val="false"/>
+          <w:color w:val="000000"/>
+          <w:sz w:val="28"/>
+          <w:szCs w:val="28"/>
+          <w:rtl w:val="true"/>
+        </w:rPr>
+        <w:t xml:space="preserve"> </w:t>
+      </w:r>
+      <w:r>
+        <w:rPr>
+          <w:rFonts w:ascii="JetBrains Mono" w:hAnsi="JetBrains Mono"/>
+          <w:b w:val="false"/>
+          <w:b w:val="false"/>
+          <w:i w:val="false"/>
+          <w:i w:val="false"/>
+          <w:color w:val="000000"/>
+          <w:sz w:val="28"/>
+          <w:sz w:val="28"/>
+          <w:szCs w:val="28"/>
+          <w:rtl w:val="true"/>
+        </w:rPr>
+        <w:t xml:space="preserve">به این معنی است که صبر کن تا یک المان در صفحه لود شود و مقداری میگیرد به نام </w:t>
+      </w:r>
+      <w:r>
+        <w:rPr>
+          <w:rFonts w:ascii="JetBrains Mono" w:hAnsi="JetBrains Mono"/>
+          <w:b w:val="false"/>
+          <w:i w:val="false"/>
+          <w:color w:val="000000"/>
+          <w:sz w:val="28"/>
+          <w:szCs w:val="28"/>
+        </w:rPr>
+        <w:t>located</w:t>
+      </w:r>
+      <w:r>
+        <w:rPr>
+          <w:rFonts w:ascii="JetBrains Mono" w:hAnsi="JetBrains Mono"/>
+          <w:b w:val="false"/>
+          <w:i w:val="false"/>
+          <w:color w:val="000000"/>
+          <w:sz w:val="28"/>
+          <w:szCs w:val="28"/>
+          <w:rtl w:val="true"/>
+        </w:rPr>
+        <w:t xml:space="preserve"> </w:t>
+      </w:r>
+      <w:r>
+        <w:rPr>
+          <w:rFonts w:ascii="JetBrains Mono" w:hAnsi="JetBrains Mono"/>
+          <w:b w:val="false"/>
+          <w:b w:val="false"/>
+          <w:i w:val="false"/>
+          <w:i w:val="false"/>
+          <w:color w:val="000000"/>
+          <w:sz w:val="28"/>
+          <w:sz w:val="28"/>
+          <w:szCs w:val="28"/>
+          <w:rtl w:val="true"/>
+        </w:rPr>
+        <w:t xml:space="preserve">که همیشه باید یک تاپل باشد و همان چیزی است که ما میخواهیم آن را از صفحه بگیریم </w:t>
+      </w:r>
+    </w:p>
+    <w:p>
+      <w:pPr>
+        <w:pStyle w:val="Normal"/>
         <w:bidi w:val="1"/>
         <w:spacing w:lineRule="atLeast" w:line="600" w:beforeAutospacing="0" w:before="0" w:afterAutospacing="0" w:after="0"/>
         <w:jc w:val="left"/>
         <w:textAlignment w:val="baseline"/>
         <w:rPr>
-          <w:rFonts w:ascii="Arial" w:hAnsi="Arial" w:cs="Arial"/>
-          <w:color w:val="000000"/>
-          <w:sz w:val="30"/>
-          <w:szCs w:val="30"/>
-        </w:rPr>
-      </w:pPr>
-      <w:r>
-        <w:rPr>
-          <w:rFonts w:cs="Arial" w:ascii="Arial" w:hAnsi="Arial"/>
-          <w:color w:val="000000"/>
-          <w:sz w:val="30"/>
-          <w:szCs w:val="30"/>
-          <w:rtl w:val="true"/>
-        </w:rPr>
-        <w:t>……</w:t>
-      </w:r>
-      <w:r>
-        <w:rPr>
-          <w:rFonts w:cs="Arial" w:ascii="Arial" w:hAnsi="Arial"/>
-          <w:color w:val="000000"/>
-          <w:sz w:val="30"/>
-          <w:szCs w:val="30"/>
-          <w:rtl w:val="true"/>
-        </w:rPr>
-        <w:t>..</w:t>
+          <w:color w:val="000000"/>
+          <w:sz w:val="28"/>
+          <w:szCs w:val="28"/>
+        </w:rPr>
+      </w:pPr>
+      <w:r>
+        <w:rPr>
+          <w:rFonts w:ascii="JetBrains Mono" w:hAnsi="JetBrains Mono"/>
+          <w:b w:val="false"/>
+          <w:i w:val="false"/>
+          <w:color w:val="000000"/>
+          <w:sz w:val="28"/>
+          <w:szCs w:val="28"/>
+          <w:rtl w:val="true"/>
+        </w:rPr>
+        <w:t>=========================================================</w:t>
+      </w:r>
+    </w:p>
+    <w:p>
+      <w:pPr>
+        <w:pStyle w:val="Normal"/>
+        <w:bidi w:val="1"/>
+        <w:spacing w:lineRule="atLeast" w:line="600" w:beforeAutospacing="0" w:before="0" w:afterAutospacing="0" w:after="0"/>
+        <w:jc w:val="left"/>
+        <w:textAlignment w:val="baseline"/>
+        <w:rPr>
+          <w:rFonts w:ascii="JetBrains Mono" w:hAnsi="JetBrains Mono"/>
+          <w:b w:val="false"/>
+          <w:b w:val="false"/>
+          <w:i w:val="false"/>
+          <w:i w:val="false"/>
+        </w:rPr>
+      </w:pPr>
+      <w:r>
+        <w:rPr>
+          <w:color w:val="000000"/>
+          <w:sz w:val="28"/>
+          <w:szCs w:val="28"/>
+          <w:rtl w:val="true"/>
+        </w:rPr>
+      </w:r>
+    </w:p>
+    <w:p>
+      <w:pPr>
+        <w:pStyle w:val="Normal"/>
+        <w:bidi w:val="0"/>
+        <w:spacing w:lineRule="atLeast" w:line="600" w:beforeAutospacing="0" w:before="0" w:afterAutospacing="0" w:after="0"/>
+        <w:jc w:val="left"/>
+        <w:textAlignment w:val="baseline"/>
+        <w:rPr/>
+      </w:pPr>
+      <w:r>
+        <w:rPr/>
       </w:r>
     </w:p>
     <w:p>

</xml_diff>